<commit_message>
Epic 7 - Dmytro Yunko | report attached
</commit_message>
<xml_diff>
--- a/ai_13/dmytro_yunko/epic_7/epic_7_pactice_work_report_dmytro_yunko.docx
+++ b/ai_13/dmytro_yunko/epic_7/epic_7_pactice_work_report_dmytro_yunko.docx
@@ -649,6 +649,9 @@
         <w:spacing w:after="0" w:line="240" w:lineRule="auto"/>
       </w:pPr>
       <w:r>
+        <w:rPr>
+          <w:noProof/>
+        </w:rPr>
         <w:drawing>
           <wp:inline distT="0" distB="0" distL="0" distR="0" wp14:anchorId="2FBA0B26" wp14:editId="7425D1D1">
             <wp:extent cx="5289018" cy="788396"/>
@@ -826,6 +829,9 @@
         <w:spacing w:after="0" w:line="240" w:lineRule="auto"/>
       </w:pPr>
       <w:r>
+        <w:rPr>
+          <w:noProof/>
+        </w:rPr>
         <w:drawing>
           <wp:inline distT="0" distB="0" distL="0" distR="0" wp14:anchorId="47389FFF" wp14:editId="5A71558D">
             <wp:extent cx="3905676" cy="1049046"/>
@@ -1003,6 +1009,9 @@
         <w:spacing w:after="0" w:line="240" w:lineRule="auto"/>
       </w:pPr>
       <w:r>
+        <w:rPr>
+          <w:noProof/>
+        </w:rPr>
         <w:drawing>
           <wp:inline distT="0" distB="0" distL="0" distR="0" wp14:anchorId="2AEE4847" wp14:editId="24090985">
             <wp:extent cx="5271992" cy="2732170"/>
@@ -1239,6 +1248,9 @@
         <w:spacing w:after="0" w:line="240" w:lineRule="auto"/>
       </w:pPr>
       <w:r>
+        <w:rPr>
+          <w:noProof/>
+        </w:rPr>
         <w:lastRenderedPageBreak/>
         <w:drawing>
           <wp:inline distT="0" distB="0" distL="0" distR="0" wp14:anchorId="1BD3EB74" wp14:editId="1CCFE852">
@@ -2554,6 +2566,25 @@
         <w:tab/>
         <w:t>Код програм з посиланням на зовнішні ресурси:</w:t>
       </w:r>
+      <w:r>
+        <w:rPr>
+          <w:rFonts w:ascii="Calibri" w:eastAsia="Calibri" w:hAnsi="Calibri" w:cs="Calibri"/>
+          <w:color w:val="auto"/>
+          <w:sz w:val="22"/>
+          <w:szCs w:val="22"/>
+        </w:rPr>
+        <w:t xml:space="preserve"> </w:t>
+      </w:r>
+      <w:hyperlink r:id="rId17" w:history="1">
+        <w:r>
+          <w:rPr>
+            <w:rStyle w:val="Hyperlink"/>
+            <w:rFonts w:ascii="Times New Roman" w:eastAsia="Times New Roman" w:hAnsi="Times New Roman" w:cs="Times New Roman"/>
+            <w:b/>
+          </w:rPr>
+          <w:t>Epic 7 - Dmytro Yunko by tondeee · Pull Request #866 · artificial-intelligence-department/ai_programming_playground (github.com)</w:t>
+        </w:r>
+      </w:hyperlink>
     </w:p>
     <w:p>
       <w:pPr>
@@ -2780,6 +2811,7 @@
           <w:szCs w:val="21"/>
           <w:lang w:val="en-US" w:eastAsia="en-US"/>
         </w:rPr>
+        <w:lastRenderedPageBreak/>
         <w:t>using</w:t>
       </w:r>
       <w:r>
@@ -2833,7 +2865,6 @@
           <w:szCs w:val="21"/>
           <w:lang w:val="en-US" w:eastAsia="en-US"/>
         </w:rPr>
-        <w:lastRenderedPageBreak/>
         <w:br/>
       </w:r>
     </w:p>
@@ -6426,6 +6457,7 @@
           <w:szCs w:val="21"/>
           <w:lang w:val="en-US" w:eastAsia="en-US"/>
         </w:rPr>
+        <w:lastRenderedPageBreak/>
         <w:t>            }</w:t>
       </w:r>
     </w:p>
@@ -6449,7 +6481,6 @@
           <w:szCs w:val="21"/>
           <w:lang w:val="en-US" w:eastAsia="en-US"/>
         </w:rPr>
-        <w:lastRenderedPageBreak/>
         <w:t>        }</w:t>
       </w:r>
     </w:p>
@@ -8478,6 +8509,7 @@
           <w:szCs w:val="21"/>
           <w:lang w:val="en-US" w:eastAsia="en-US"/>
         </w:rPr>
+        <w:lastRenderedPageBreak/>
         <w:t xml:space="preserve">  </w:t>
       </w:r>
       <w:r>
@@ -8541,7 +8573,6 @@
           <w:szCs w:val="21"/>
           <w:lang w:val="en-US" w:eastAsia="en-US"/>
         </w:rPr>
-        <w:lastRenderedPageBreak/>
         <w:t xml:space="preserve">  </w:t>
       </w:r>
     </w:p>
@@ -11442,8 +11473,8 @@
       </w:r>
     </w:p>
     <w:sectPr>
-      <w:footerReference w:type="default" r:id="rId17"/>
-      <w:footerReference w:type="first" r:id="rId18"/>
+      <w:footerReference w:type="default" r:id="rId18"/>
+      <w:footerReference w:type="first" r:id="rId19"/>
       <w:pgSz w:w="11906" w:h="16838"/>
       <w:pgMar w:top="1134" w:right="850" w:bottom="1134" w:left="1134" w:header="708" w:footer="708" w:gutter="0"/>
       <w:pgNumType w:start="1"/>

</xml_diff>

<commit_message>
report title page updated
</commit_message>
<xml_diff>
--- a/ai_13/dmytro_yunko/epic_7/epic_7_pactice_work_report_dmytro_yunko.docx
+++ b/ai_13/dmytro_yunko/epic_7/epic_7_pactice_work_report_dmytro_yunko.docx
@@ -4,11 +4,13 @@
   <w:body>
     <w:p>
       <w:pPr>
+        <w:spacing w:after="0" w:line="240" w:lineRule="auto"/>
         <w:jc w:val="center"/>
         <w:rPr>
           <w:rFonts w:ascii="Times New Roman" w:eastAsia="Times New Roman" w:hAnsi="Times New Roman" w:cs="Times New Roman"/>
           <w:sz w:val="28"/>
           <w:szCs w:val="28"/>
+          <w:lang w:eastAsia="en-US"/>
         </w:rPr>
       </w:pPr>
       <w:r>
@@ -16,17 +18,20 @@
           <w:rFonts w:ascii="Times New Roman" w:eastAsia="Times New Roman" w:hAnsi="Times New Roman" w:cs="Times New Roman"/>
           <w:sz w:val="28"/>
           <w:szCs w:val="28"/>
+          <w:lang w:eastAsia="en-US"/>
         </w:rPr>
         <w:t>Міністерство освіти і науки України</w:t>
       </w:r>
     </w:p>
     <w:p>
       <w:pPr>
+        <w:spacing w:after="0" w:line="240" w:lineRule="auto"/>
         <w:jc w:val="center"/>
         <w:rPr>
           <w:rFonts w:ascii="Times New Roman" w:eastAsia="Times New Roman" w:hAnsi="Times New Roman" w:cs="Times New Roman"/>
           <w:sz w:val="28"/>
           <w:szCs w:val="28"/>
+          <w:lang w:eastAsia="en-US"/>
         </w:rPr>
       </w:pPr>
       <w:r>
@@ -34,6 +39,7 @@
           <w:rFonts w:ascii="Times New Roman" w:eastAsia="Times New Roman" w:hAnsi="Times New Roman" w:cs="Times New Roman"/>
           <w:sz w:val="28"/>
           <w:szCs w:val="28"/>
+          <w:lang w:eastAsia="en-US"/>
         </w:rPr>
         <w:t>Національний університет «Львівська політехніка»</w:t>
       </w:r>
@@ -46,6 +52,7 @@
           <w:rFonts w:ascii="Times New Roman" w:eastAsia="Times New Roman" w:hAnsi="Times New Roman" w:cs="Times New Roman"/>
           <w:sz w:val="28"/>
           <w:szCs w:val="28"/>
+          <w:lang w:eastAsia="en-US"/>
         </w:rPr>
       </w:pPr>
       <w:r>
@@ -53,40 +60,53 @@
           <w:rFonts w:ascii="Times New Roman" w:eastAsia="Times New Roman" w:hAnsi="Times New Roman" w:cs="Times New Roman"/>
           <w:sz w:val="28"/>
           <w:szCs w:val="28"/>
+          <w:lang w:eastAsia="en-US"/>
         </w:rPr>
         <w:t>Кафедра систем штучного інтелекту</w:t>
       </w:r>
     </w:p>
     <w:p>
       <w:pPr>
-        <w:rPr>
-          <w:rFonts w:ascii="Times New Roman" w:eastAsia="Times New Roman" w:hAnsi="Times New Roman" w:cs="Times New Roman"/>
-        </w:rPr>
-      </w:pPr>
-    </w:p>
-    <w:p>
-      <w:pPr>
-        <w:rPr>
-          <w:rFonts w:ascii="Times New Roman" w:eastAsia="Times New Roman" w:hAnsi="Times New Roman" w:cs="Times New Roman"/>
-        </w:rPr>
-      </w:pPr>
-    </w:p>
-    <w:p>
-      <w:pPr>
-        <w:jc w:val="center"/>
-        <w:rPr>
-          <w:rFonts w:ascii="Times New Roman" w:eastAsia="Times New Roman" w:hAnsi="Times New Roman" w:cs="Times New Roman"/>
-        </w:rPr>
-      </w:pPr>
-      <w:r>
-        <w:rPr>
+        <w:spacing w:after="0" w:line="240" w:lineRule="auto"/>
+        <w:rPr>
+          <w:rFonts w:ascii="Times New Roman" w:eastAsia="Times New Roman" w:hAnsi="Times New Roman" w:cs="Times New Roman"/>
+          <w:sz w:val="24"/>
+          <w:szCs w:val="24"/>
+          <w:lang w:eastAsia="en-US"/>
+        </w:rPr>
+      </w:pPr>
+    </w:p>
+    <w:p>
+      <w:pPr>
+        <w:spacing w:after="0" w:line="240" w:lineRule="auto"/>
+        <w:rPr>
+          <w:rFonts w:ascii="Times New Roman" w:eastAsia="Times New Roman" w:hAnsi="Times New Roman" w:cs="Times New Roman"/>
+          <w:sz w:val="24"/>
+          <w:szCs w:val="24"/>
+          <w:lang w:eastAsia="en-US"/>
+        </w:rPr>
+      </w:pPr>
+      <w:r>
+        <w:rPr>
+          <w:rFonts w:ascii="Times New Roman" w:eastAsia="Times New Roman" w:hAnsi="Times New Roman" w:cs="Times New Roman"/>
           <w:noProof/>
+          <w:sz w:val="24"/>
+          <w:szCs w:val="24"/>
+          <w:lang w:eastAsia="en-US"/>
         </w:rPr>
         <w:drawing>
-          <wp:inline distT="0" distB="0" distL="0" distR="0" wp14:anchorId="5BDD0961" wp14:editId="49BDC18D">
-            <wp:extent cx="2667000" cy="2530475"/>
-            <wp:effectExtent l="0" t="0" r="0" b="3175"/>
-            <wp:docPr id="246622230" name="Рисунок 1"/>
+          <wp:anchor distT="0" distB="0" distL="114300" distR="114300" simplePos="0" relativeHeight="251659264" behindDoc="0" locked="0" layoutInCell="1" allowOverlap="1" wp14:anchorId="4F2ACCDB" wp14:editId="3801D782">
+            <wp:simplePos x="0" y="0"/>
+            <wp:positionH relativeFrom="column">
+              <wp:posOffset>1765935</wp:posOffset>
+            </wp:positionH>
+            <wp:positionV relativeFrom="paragraph">
+              <wp:posOffset>65405</wp:posOffset>
+            </wp:positionV>
+            <wp:extent cx="2710815" cy="2571750"/>
+            <wp:effectExtent l="0" t="0" r="0" b="0"/>
+            <wp:wrapNone/>
+            <wp:docPr id="17" name="image1.jpg" descr="A blue and white logo&#10;&#10;Description automatically generated"/>
             <wp:cNvGraphicFramePr>
               <a:graphicFrameLocks xmlns:a="http://schemas.openxmlformats.org/drawingml/2006/main" noChangeAspect="1"/>
             </wp:cNvGraphicFramePr>
@@ -94,295 +114,577 @@
               <a:graphicData uri="http://schemas.openxmlformats.org/drawingml/2006/picture">
                 <pic:pic xmlns:pic="http://schemas.openxmlformats.org/drawingml/2006/picture">
                   <pic:nvPicPr>
-                    <pic:cNvPr id="246622230" name="Рисунок 1"/>
+                    <pic:cNvPr id="0" name="image1.jpg" descr="A blue and white logo&#10;&#10;Description automatically generated"/>
                     <pic:cNvPicPr>
-                      <a:picLocks noChangeAspect="1"/>
+                      <a:picLocks noChangeAspect="1" noChangeArrowheads="1"/>
                     </pic:cNvPicPr>
                   </pic:nvPicPr>
                   <pic:blipFill>
-                    <a:blip r:embed="rId8"/>
+                    <a:blip r:embed="rId8">
+                      <a:extLst>
+                        <a:ext uri="{28A0092B-C50C-407E-A947-70E740481C1C}">
+                          <a14:useLocalDpi xmlns:a14="http://schemas.microsoft.com/office/drawing/2010/main" val="0"/>
+                        </a:ext>
+                      </a:extLst>
+                    </a:blip>
+                    <a:srcRect/>
                     <a:stretch>
                       <a:fillRect/>
                     </a:stretch>
                   </pic:blipFill>
-                  <pic:spPr>
+                  <pic:spPr bwMode="auto">
                     <a:xfrm>
                       <a:off x="0" y="0"/>
-                      <a:ext cx="2667000" cy="2530475"/>
+                      <a:ext cx="2710815" cy="2571750"/>
                     </a:xfrm>
                     <a:prstGeom prst="rect">
                       <a:avLst/>
                     </a:prstGeom>
+                    <a:noFill/>
                   </pic:spPr>
                 </pic:pic>
               </a:graphicData>
             </a:graphic>
-          </wp:inline>
+            <wp14:sizeRelH relativeFrom="page">
+              <wp14:pctWidth>0</wp14:pctWidth>
+            </wp14:sizeRelH>
+            <wp14:sizeRelV relativeFrom="page">
+              <wp14:pctHeight>0</wp14:pctHeight>
+            </wp14:sizeRelV>
+          </wp:anchor>
         </w:drawing>
       </w:r>
     </w:p>
     <w:p>
       <w:pPr>
-        <w:spacing w:after="240" w:line="240" w:lineRule="auto"/>
+        <w:spacing w:after="0" w:line="240" w:lineRule="auto"/>
         <w:jc w:val="center"/>
         <w:rPr>
-          <w:rFonts w:ascii="Times New Roman" w:hAnsi="Times New Roman" w:cs="Times New Roman"/>
+          <w:rFonts w:ascii="Times New Roman" w:eastAsia="Times New Roman" w:hAnsi="Times New Roman" w:cs="Times New Roman"/>
+          <w:sz w:val="24"/>
+          <w:szCs w:val="24"/>
+          <w:lang w:eastAsia="en-US"/>
+        </w:rPr>
+      </w:pPr>
+    </w:p>
+    <w:p>
+      <w:pPr>
+        <w:spacing w:after="0" w:line="240" w:lineRule="auto"/>
+        <w:jc w:val="center"/>
+        <w:rPr>
+          <w:rFonts w:ascii="Times New Roman" w:eastAsia="Times New Roman" w:hAnsi="Times New Roman" w:cs="Times New Roman"/>
+          <w:sz w:val="24"/>
+          <w:szCs w:val="24"/>
+          <w:lang w:eastAsia="en-US"/>
+        </w:rPr>
+      </w:pPr>
+    </w:p>
+    <w:p>
+      <w:pPr>
+        <w:spacing w:after="0" w:line="240" w:lineRule="auto"/>
+        <w:jc w:val="center"/>
+        <w:rPr>
+          <w:rFonts w:ascii="Times New Roman" w:eastAsia="Times New Roman" w:hAnsi="Times New Roman" w:cs="Times New Roman"/>
+          <w:sz w:val="24"/>
+          <w:szCs w:val="24"/>
+          <w:lang w:eastAsia="en-US"/>
+        </w:rPr>
+      </w:pPr>
+    </w:p>
+    <w:p>
+      <w:pPr>
+        <w:spacing w:after="0" w:line="240" w:lineRule="auto"/>
+        <w:jc w:val="center"/>
+        <w:rPr>
+          <w:rFonts w:ascii="Times New Roman" w:eastAsia="Times New Roman" w:hAnsi="Times New Roman" w:cs="Times New Roman"/>
+          <w:sz w:val="24"/>
+          <w:szCs w:val="24"/>
+          <w:lang w:eastAsia="en-US"/>
+        </w:rPr>
+      </w:pPr>
+    </w:p>
+    <w:p>
+      <w:pPr>
+        <w:spacing w:after="0" w:line="240" w:lineRule="auto"/>
+        <w:jc w:val="center"/>
+        <w:rPr>
+          <w:rFonts w:ascii="Times New Roman" w:eastAsia="Times New Roman" w:hAnsi="Times New Roman" w:cs="Times New Roman"/>
+          <w:sz w:val="24"/>
+          <w:szCs w:val="24"/>
+          <w:lang w:eastAsia="en-US"/>
+        </w:rPr>
+      </w:pPr>
+    </w:p>
+    <w:p>
+      <w:pPr>
+        <w:spacing w:after="0" w:line="240" w:lineRule="auto"/>
+        <w:jc w:val="center"/>
+        <w:rPr>
+          <w:rFonts w:ascii="Times New Roman" w:eastAsia="Times New Roman" w:hAnsi="Times New Roman" w:cs="Times New Roman"/>
           <w:b/>
-          <w:bCs/>
-          <w:color w:val="000000"/>
           <w:sz w:val="40"/>
           <w:szCs w:val="40"/>
-        </w:rPr>
-      </w:pPr>
-      <w:r>
-        <w:rPr>
-          <w:rFonts w:ascii="Times New Roman" w:hAnsi="Times New Roman" w:cs="Times New Roman"/>
+          <w:lang w:eastAsia="en-US"/>
+        </w:rPr>
+      </w:pPr>
+    </w:p>
+    <w:p>
+      <w:pPr>
+        <w:spacing w:after="0" w:line="240" w:lineRule="auto"/>
+        <w:jc w:val="center"/>
+        <w:rPr>
+          <w:rFonts w:ascii="Times New Roman" w:eastAsia="Times New Roman" w:hAnsi="Times New Roman" w:cs="Times New Roman"/>
           <w:b/>
-          <w:bCs/>
-          <w:color w:val="000000"/>
           <w:sz w:val="40"/>
           <w:szCs w:val="40"/>
-        </w:rPr>
-        <w:t>Розрахункова робота</w:t>
-      </w:r>
-    </w:p>
-    <w:p>
-      <w:pPr>
-        <w:spacing w:after="240" w:line="240" w:lineRule="auto"/>
+          <w:lang w:eastAsia="en-US"/>
+        </w:rPr>
+      </w:pPr>
+    </w:p>
+    <w:p>
+      <w:pPr>
+        <w:spacing w:after="0" w:line="240" w:lineRule="auto"/>
         <w:jc w:val="center"/>
         <w:rPr>
-          <w:rFonts w:ascii="Times New Roman" w:hAnsi="Times New Roman" w:cs="Times New Roman"/>
+          <w:rFonts w:ascii="Times New Roman" w:eastAsia="Times New Roman" w:hAnsi="Times New Roman" w:cs="Times New Roman"/>
           <w:b/>
-          <w:bCs/>
-          <w:color w:val="000000"/>
-          <w:sz w:val="36"/>
-          <w:szCs w:val="36"/>
-        </w:rPr>
-      </w:pPr>
-      <w:r>
-        <w:rPr>
-          <w:rFonts w:ascii="Times New Roman" w:hAnsi="Times New Roman" w:cs="Times New Roman"/>
+          <w:sz w:val="40"/>
+          <w:szCs w:val="40"/>
+          <w:lang w:eastAsia="en-US"/>
+        </w:rPr>
+      </w:pPr>
+    </w:p>
+    <w:p>
+      <w:pPr>
+        <w:spacing w:after="0" w:line="240" w:lineRule="auto"/>
+        <w:jc w:val="center"/>
+        <w:rPr>
+          <w:rFonts w:ascii="Times New Roman" w:eastAsia="Times New Roman" w:hAnsi="Times New Roman" w:cs="Times New Roman"/>
           <w:b/>
-          <w:bCs/>
-          <w:color w:val="000000"/>
-          <w:sz w:val="36"/>
-          <w:szCs w:val="36"/>
-        </w:rPr>
-        <w:t>з курсу алгоритмізація та програмування. Ч. 1.</w:t>
-      </w:r>
-    </w:p>
-    <w:p>
-      <w:pPr>
-        <w:spacing w:after="240" w:line="240" w:lineRule="auto"/>
-        <w:jc w:val="center"/>
-        <w:rPr>
-          <w:rFonts w:ascii="Times New Roman" w:eastAsia="Times New Roman" w:hAnsi="Times New Roman" w:cs="Times New Roman"/>
-          <w:sz w:val="36"/>
-          <w:szCs w:val="36"/>
-        </w:rPr>
-      </w:pPr>
-      <w:r>
-        <w:rPr>
-          <w:rFonts w:ascii="Times New Roman" w:hAnsi="Times New Roman" w:cs="Times New Roman"/>
+          <w:sz w:val="40"/>
+          <w:szCs w:val="40"/>
+          <w:lang w:eastAsia="en-US"/>
+        </w:rPr>
+      </w:pPr>
+      <w:r>
+        <w:rPr>
+          <w:rFonts w:ascii="Times New Roman" w:eastAsia="Times New Roman" w:hAnsi="Times New Roman" w:cs="Times New Roman"/>
           <w:b/>
-          <w:bCs/>
-          <w:color w:val="000000"/>
-          <w:sz w:val="36"/>
-          <w:szCs w:val="36"/>
-        </w:rPr>
-        <w:t xml:space="preserve"> Для студентів базового напрямку “</w:t>
-      </w:r>
-      <w:r>
-        <w:rPr>
-          <w:rFonts w:ascii="Times New Roman" w:hAnsi="Times New Roman" w:cs="Times New Roman"/>
+          <w:sz w:val="40"/>
+          <w:szCs w:val="40"/>
+          <w:lang w:eastAsia="en-US"/>
+        </w:rPr>
+        <w:t>Звіт</w:t>
+      </w:r>
+    </w:p>
+    <w:p>
+      <w:pPr>
+        <w:tabs>
+          <w:tab w:val="center" w:pos="4819"/>
+          <w:tab w:val="left" w:pos="7468"/>
+        </w:tabs>
+        <w:spacing w:after="0" w:line="240" w:lineRule="auto"/>
+        <w:rPr>
+          <w:rFonts w:ascii="Times New Roman" w:eastAsia="Times New Roman" w:hAnsi="Times New Roman" w:cs="Times New Roman"/>
           <w:b/>
-          <w:bCs/>
-          <w:color w:val="000000"/>
-          <w:sz w:val="36"/>
-          <w:szCs w:val="36"/>
-        </w:rPr>
-        <w:t>К</w:t>
-      </w:r>
-      <w:r>
-        <w:rPr>
-          <w:rFonts w:ascii="Times New Roman" w:hAnsi="Times New Roman" w:cs="Times New Roman"/>
-          <w:b/>
-          <w:bCs/>
-          <w:color w:val="000000"/>
-          <w:sz w:val="36"/>
-          <w:szCs w:val="36"/>
-        </w:rPr>
-        <w:t xml:space="preserve">омп’ютерні науки” </w:t>
-      </w:r>
-    </w:p>
-    <w:p>
-      <w:pPr>
-        <w:spacing w:line="360" w:lineRule="auto"/>
-        <w:jc w:val="right"/>
-        <w:rPr>
-          <w:rFonts w:ascii="Times New Roman" w:eastAsia="Times New Roman" w:hAnsi="Times New Roman" w:cs="Times New Roman"/>
           <w:sz w:val="28"/>
           <w:szCs w:val="28"/>
-        </w:rPr>
-      </w:pPr>
-      <w:r>
-        <w:rPr>
-          <w:rFonts w:ascii="Times New Roman" w:eastAsia="Times New Roman" w:hAnsi="Times New Roman" w:cs="Times New Roman"/>
+          <w:lang w:eastAsia="en-US"/>
+        </w:rPr>
+      </w:pPr>
+      <w:r>
+        <w:rPr>
+          <w:rFonts w:ascii="Times New Roman" w:eastAsia="Times New Roman" w:hAnsi="Times New Roman" w:cs="Times New Roman"/>
+          <w:b/>
           <w:sz w:val="28"/>
           <w:szCs w:val="28"/>
-        </w:rPr>
-        <w:t xml:space="preserve">Затверджено </w:t>
-      </w:r>
-    </w:p>
-    <w:p>
-      <w:pPr>
-        <w:spacing w:line="360" w:lineRule="auto"/>
-        <w:jc w:val="right"/>
-        <w:rPr>
-          <w:rFonts w:ascii="Times New Roman" w:eastAsia="Times New Roman" w:hAnsi="Times New Roman" w:cs="Times New Roman"/>
+          <w:lang w:eastAsia="en-US"/>
+        </w:rPr>
+        <w:tab/>
+      </w:r>
+    </w:p>
+    <w:p>
+      <w:pPr>
+        <w:tabs>
+          <w:tab w:val="center" w:pos="4819"/>
+          <w:tab w:val="left" w:pos="7468"/>
+        </w:tabs>
+        <w:spacing w:after="0" w:line="240" w:lineRule="auto"/>
+        <w:rPr>
+          <w:rFonts w:ascii="Times New Roman" w:eastAsia="Times New Roman" w:hAnsi="Times New Roman" w:cs="Times New Roman"/>
+          <w:b/>
           <w:sz w:val="28"/>
           <w:szCs w:val="28"/>
-        </w:rPr>
-      </w:pPr>
-      <w:r>
-        <w:rPr>
-          <w:rFonts w:ascii="Times New Roman" w:eastAsia="Times New Roman" w:hAnsi="Times New Roman" w:cs="Times New Roman"/>
+          <w:lang w:eastAsia="en-US"/>
+        </w:rPr>
+      </w:pPr>
+    </w:p>
+    <w:p>
+      <w:pPr>
+        <w:tabs>
+          <w:tab w:val="center" w:pos="4819"/>
+          <w:tab w:val="left" w:pos="7468"/>
+        </w:tabs>
+        <w:spacing w:after="0" w:line="240" w:lineRule="auto"/>
+        <w:rPr>
+          <w:rFonts w:ascii="Times New Roman" w:eastAsia="Times New Roman" w:hAnsi="Times New Roman" w:cs="Times New Roman"/>
+          <w:b/>
           <w:sz w:val="28"/>
           <w:szCs w:val="28"/>
-        </w:rPr>
-        <w:t>на засіданні кафедри</w:t>
-      </w:r>
-    </w:p>
-    <w:p>
-      <w:pPr>
-        <w:spacing w:line="360" w:lineRule="auto"/>
-        <w:jc w:val="right"/>
-        <w:rPr>
-          <w:rFonts w:ascii="Times New Roman" w:eastAsia="Times New Roman" w:hAnsi="Times New Roman" w:cs="Times New Roman"/>
+          <w:lang w:eastAsia="en-US"/>
+        </w:rPr>
+      </w:pPr>
+    </w:p>
+    <w:p>
+      <w:pPr>
+        <w:tabs>
+          <w:tab w:val="center" w:pos="4819"/>
+          <w:tab w:val="left" w:pos="7468"/>
+        </w:tabs>
+        <w:spacing w:after="0" w:line="240" w:lineRule="auto"/>
+        <w:rPr>
+          <w:rFonts w:ascii="Times New Roman" w:eastAsia="Times New Roman" w:hAnsi="Times New Roman" w:cs="Times New Roman"/>
+          <w:b/>
           <w:sz w:val="28"/>
           <w:szCs w:val="28"/>
-        </w:rPr>
-      </w:pPr>
-      <w:r>
-        <w:rPr>
-          <w:rFonts w:ascii="Times New Roman" w:eastAsia="Times New Roman" w:hAnsi="Times New Roman" w:cs="Times New Roman"/>
+          <w:lang w:eastAsia="en-US"/>
+        </w:rPr>
+      </w:pPr>
+    </w:p>
+    <w:p>
+      <w:pPr>
+        <w:tabs>
+          <w:tab w:val="center" w:pos="4819"/>
+          <w:tab w:val="left" w:pos="7468"/>
+        </w:tabs>
+        <w:spacing w:after="0" w:line="240" w:lineRule="auto"/>
+        <w:rPr>
+          <w:rFonts w:ascii="Times New Roman" w:eastAsia="Times New Roman" w:hAnsi="Times New Roman" w:cs="Times New Roman"/>
+          <w:b/>
           <w:sz w:val="28"/>
           <w:szCs w:val="28"/>
-        </w:rPr>
-        <w:t>систем штучного інтелекту</w:t>
-      </w:r>
-    </w:p>
-    <w:p>
-      <w:pPr>
-        <w:spacing w:line="360" w:lineRule="auto"/>
-        <w:jc w:val="right"/>
-        <w:rPr>
-          <w:rFonts w:ascii="Times New Roman" w:eastAsia="Times New Roman" w:hAnsi="Times New Roman" w:cs="Times New Roman"/>
+          <w:lang w:eastAsia="en-US"/>
+        </w:rPr>
+      </w:pPr>
+    </w:p>
+    <w:p>
+      <w:pPr>
+        <w:tabs>
+          <w:tab w:val="center" w:pos="4819"/>
+          <w:tab w:val="left" w:pos="7468"/>
+        </w:tabs>
+        <w:spacing w:after="0" w:line="240" w:lineRule="auto"/>
+        <w:jc w:val="center"/>
+        <w:rPr>
+          <w:rFonts w:ascii="Times New Roman" w:eastAsia="Times New Roman" w:hAnsi="Times New Roman" w:cs="Times New Roman"/>
+          <w:b/>
           <w:sz w:val="28"/>
           <w:szCs w:val="28"/>
-        </w:rPr>
-      </w:pPr>
-      <w:r>
-        <w:rPr>
-          <w:rFonts w:ascii="Times New Roman" w:eastAsia="Times New Roman" w:hAnsi="Times New Roman" w:cs="Times New Roman"/>
+          <w:lang w:eastAsia="en-US"/>
+        </w:rPr>
+      </w:pPr>
+      <w:r>
+        <w:rPr>
+          <w:rFonts w:ascii="Times New Roman" w:eastAsia="Times New Roman" w:hAnsi="Times New Roman" w:cs="Times New Roman"/>
+          <w:b/>
+          <w:sz w:val="56"/>
+          <w:szCs w:val="56"/>
+          <w:lang w:eastAsia="en-US"/>
+        </w:rPr>
+        <w:t>Звіт</w:t>
+      </w:r>
+      <w:r>
+        <w:rPr>
+          <w:rFonts w:ascii="Times New Roman" w:eastAsia="Times New Roman" w:hAnsi="Times New Roman" w:cs="Times New Roman"/>
+          <w:b/>
           <w:sz w:val="28"/>
           <w:szCs w:val="28"/>
-        </w:rPr>
-        <w:t xml:space="preserve">Протокол № __ від __________  </w:t>
-      </w:r>
-    </w:p>
-    <w:p>
-      <w:pPr>
-        <w:spacing w:line="240" w:lineRule="auto"/>
-        <w:jc w:val="right"/>
+          <w:lang w:eastAsia="en-US"/>
+        </w:rPr>
+        <w:t xml:space="preserve"> </w:t>
+      </w:r>
+    </w:p>
+    <w:p>
+      <w:pPr>
+        <w:tabs>
+          <w:tab w:val="center" w:pos="4819"/>
+          <w:tab w:val="left" w:pos="7468"/>
+        </w:tabs>
+        <w:spacing w:after="0" w:line="240" w:lineRule="auto"/>
+        <w:jc w:val="center"/>
+        <w:rPr>
+          <w:rFonts w:ascii="Times New Roman" w:eastAsia="Times New Roman" w:hAnsi="Times New Roman" w:cs="Times New Roman"/>
+          <w:b/>
+          <w:sz w:val="28"/>
+          <w:szCs w:val="28"/>
+          <w:lang w:eastAsia="en-US"/>
+        </w:rPr>
+      </w:pPr>
+      <w:r>
+        <w:rPr>
+          <w:rFonts w:ascii="Times New Roman" w:eastAsia="Times New Roman" w:hAnsi="Times New Roman" w:cs="Times New Roman"/>
+          <w:b/>
+          <w:sz w:val="28"/>
+          <w:szCs w:val="28"/>
+          <w:lang w:eastAsia="en-US"/>
+        </w:rPr>
+        <w:t>про виконання розрахунково-графічних робіт блоку № 7</w:t>
+      </w:r>
+    </w:p>
+    <w:p>
+      <w:pPr>
+        <w:spacing w:after="0" w:line="240" w:lineRule="auto"/>
+        <w:jc w:val="center"/>
+        <w:rPr>
+          <w:rFonts w:ascii="Times New Roman" w:eastAsia="Times New Roman" w:hAnsi="Times New Roman" w:cs="Times New Roman"/>
+          <w:sz w:val="28"/>
+          <w:szCs w:val="28"/>
+          <w:lang w:eastAsia="en-US"/>
+        </w:rPr>
+      </w:pPr>
+      <w:r>
         <w:rPr>
           <w:rFonts w:ascii="Times New Roman" w:eastAsia="Times New Roman" w:hAnsi="Times New Roman" w:cs="Times New Roman"/>
           <w:b/>
           <w:i/>
           <w:sz w:val="28"/>
           <w:szCs w:val="28"/>
-        </w:rPr>
-      </w:pPr>
-      <w:r>
+          <w:lang w:eastAsia="en-US"/>
+        </w:rPr>
+        <w:t xml:space="preserve">з дисципліни: </w:t>
+      </w:r>
+      <w:r>
+        <w:rPr>
+          <w:rFonts w:ascii="Times New Roman" w:eastAsia="Times New Roman" w:hAnsi="Times New Roman" w:cs="Times New Roman"/>
+          <w:sz w:val="28"/>
+          <w:szCs w:val="28"/>
+          <w:lang w:eastAsia="en-US"/>
+        </w:rPr>
+        <w:t>«Мови та парадигми програмування»</w:t>
+      </w:r>
+    </w:p>
+    <w:p>
+      <w:pPr>
+        <w:spacing w:after="0" w:line="240" w:lineRule="auto"/>
+        <w:jc w:val="center"/>
+        <w:rPr>
+          <w:rFonts w:ascii="Times New Roman" w:eastAsia="Times New Roman" w:hAnsi="Times New Roman" w:cs="Times New Roman"/>
+          <w:sz w:val="28"/>
+          <w:szCs w:val="28"/>
+          <w:lang w:eastAsia="en-US"/>
+        </w:rPr>
+      </w:pPr>
+      <w:r>
+        <w:rPr>
+          <w:rFonts w:ascii="Times New Roman" w:eastAsia="Times New Roman" w:hAnsi="Times New Roman" w:cs="Times New Roman"/>
+          <w:sz w:val="28"/>
+          <w:szCs w:val="28"/>
+          <w:lang w:eastAsia="en-US"/>
+        </w:rPr>
+        <w:t>до:</w:t>
+      </w:r>
+    </w:p>
+    <w:p>
+      <w:pPr>
+        <w:spacing w:after="0" w:line="240" w:lineRule="auto"/>
+        <w:jc w:val="center"/>
+        <w:rPr>
+          <w:rFonts w:ascii="Times New Roman" w:eastAsia="Times New Roman" w:hAnsi="Times New Roman" w:cs="Times New Roman"/>
+          <w:sz w:val="28"/>
+          <w:szCs w:val="28"/>
+          <w:lang w:eastAsia="en-US"/>
+        </w:rPr>
+      </w:pPr>
+      <w:r>
+        <w:rPr>
+          <w:rFonts w:ascii="Times New Roman" w:eastAsia="Times New Roman" w:hAnsi="Times New Roman" w:cs="Times New Roman"/>
+          <w:sz w:val="28"/>
+          <w:szCs w:val="28"/>
+          <w:lang w:eastAsia="en-US"/>
+        </w:rPr>
+        <w:t>ВНС Розрахунково-графічних робіт № 1-4</w:t>
+      </w:r>
+    </w:p>
+    <w:p>
+      <w:pPr>
+        <w:spacing w:after="0" w:line="240" w:lineRule="auto"/>
+        <w:jc w:val="center"/>
+        <w:rPr>
+          <w:rFonts w:ascii="Times New Roman" w:eastAsia="Times New Roman" w:hAnsi="Times New Roman" w:cs="Times New Roman"/>
+          <w:sz w:val="28"/>
+          <w:szCs w:val="28"/>
+          <w:lang w:eastAsia="en-US"/>
+        </w:rPr>
+      </w:pPr>
+      <w:r>
+        <w:rPr>
+          <w:rFonts w:ascii="Times New Roman" w:eastAsia="Times New Roman" w:hAnsi="Times New Roman" w:cs="Times New Roman"/>
+          <w:sz w:val="28"/>
+          <w:szCs w:val="28"/>
+          <w:lang w:eastAsia="en-US"/>
+        </w:rPr>
+        <w:t>Практичних Робіт № 7</w:t>
+      </w:r>
+    </w:p>
+    <w:p>
+      <w:pPr>
+        <w:spacing w:after="0" w:line="240" w:lineRule="auto"/>
+        <w:jc w:val="center"/>
+        <w:rPr>
+          <w:rFonts w:ascii="Times New Roman" w:eastAsia="Times New Roman" w:hAnsi="Times New Roman" w:cs="Times New Roman"/>
+          <w:sz w:val="28"/>
+          <w:szCs w:val="28"/>
+          <w:lang w:eastAsia="en-US"/>
+        </w:rPr>
+      </w:pPr>
+    </w:p>
+    <w:p>
+      <w:pPr>
+        <w:spacing w:after="0" w:line="240" w:lineRule="auto"/>
+        <w:jc w:val="center"/>
+        <w:rPr>
+          <w:rFonts w:ascii="Times New Roman" w:eastAsia="Times New Roman" w:hAnsi="Times New Roman" w:cs="Times New Roman"/>
+          <w:sz w:val="28"/>
+          <w:szCs w:val="28"/>
+          <w:lang w:eastAsia="en-US"/>
+        </w:rPr>
+      </w:pPr>
+    </w:p>
+    <w:p>
+      <w:pPr>
+        <w:spacing w:after="0" w:line="240" w:lineRule="auto"/>
+        <w:jc w:val="center"/>
+        <w:rPr>
+          <w:rFonts w:ascii="Times New Roman" w:eastAsia="Times New Roman" w:hAnsi="Times New Roman" w:cs="Times New Roman"/>
+          <w:sz w:val="28"/>
+          <w:szCs w:val="28"/>
+          <w:lang w:eastAsia="en-US"/>
+        </w:rPr>
+      </w:pPr>
+    </w:p>
+    <w:p>
+      <w:pPr>
+        <w:spacing w:after="0" w:line="240" w:lineRule="auto"/>
+        <w:jc w:val="center"/>
+        <w:rPr>
+          <w:rFonts w:ascii="Times New Roman" w:eastAsia="Times New Roman" w:hAnsi="Times New Roman" w:cs="Times New Roman"/>
+          <w:b/>
+          <w:smallCaps/>
+          <w:sz w:val="28"/>
+          <w:szCs w:val="28"/>
+          <w:lang w:eastAsia="en-US"/>
+        </w:rPr>
+      </w:pPr>
+    </w:p>
+    <w:p>
+      <w:pPr>
+        <w:spacing w:after="0" w:line="360" w:lineRule="auto"/>
+        <w:rPr>
+          <w:rFonts w:ascii="Times New Roman" w:eastAsia="Times New Roman" w:hAnsi="Times New Roman" w:cs="Times New Roman"/>
+          <w:sz w:val="28"/>
+          <w:szCs w:val="28"/>
+          <w:lang w:eastAsia="en-US"/>
+        </w:rPr>
+      </w:pPr>
+    </w:p>
+    <w:p>
+      <w:pPr>
+        <w:spacing w:after="0" w:line="240" w:lineRule="auto"/>
+        <w:jc w:val="right"/>
+        <w:rPr>
+          <w:rFonts w:ascii="Times New Roman" w:eastAsia="Times New Roman" w:hAnsi="Times New Roman" w:cs="Times New Roman"/>
+          <w:b/>
+          <w:sz w:val="28"/>
+          <w:szCs w:val="28"/>
+          <w:lang w:eastAsia="en-US"/>
+        </w:rPr>
+      </w:pPr>
+      <w:r>
+        <w:rPr>
+          <w:rFonts w:ascii="Times New Roman" w:eastAsia="Times New Roman" w:hAnsi="Times New Roman" w:cs="Times New Roman"/>
+          <w:b/>
+          <w:sz w:val="28"/>
+          <w:szCs w:val="28"/>
+          <w:lang w:eastAsia="en-US"/>
+        </w:rPr>
+        <w:t>Виконав:</w:t>
+      </w:r>
+    </w:p>
+    <w:p>
+      <w:pPr>
+        <w:spacing w:after="0" w:line="240" w:lineRule="auto"/>
+        <w:jc w:val="right"/>
         <w:rPr>
           <w:rFonts w:ascii="Times New Roman" w:eastAsia="Times New Roman" w:hAnsi="Times New Roman" w:cs="Times New Roman"/>
           <w:b/>
           <w:i/>
           <w:sz w:val="28"/>
           <w:szCs w:val="28"/>
-        </w:rPr>
-        <w:t>Виконав:</w:t>
-      </w:r>
-    </w:p>
-    <w:p>
-      <w:pPr>
-        <w:spacing w:line="240" w:lineRule="auto"/>
-        <w:jc w:val="right"/>
+          <w:lang w:eastAsia="en-US"/>
+        </w:rPr>
+      </w:pPr>
+      <w:r>
         <w:rPr>
           <w:rFonts w:ascii="Times New Roman" w:eastAsia="Times New Roman" w:hAnsi="Times New Roman" w:cs="Times New Roman"/>
           <w:b/>
           <w:i/>
           <w:sz w:val="28"/>
           <w:szCs w:val="28"/>
-        </w:rPr>
-      </w:pPr>
-      <w:r>
-        <w:rPr>
-          <w:rFonts w:ascii="Times New Roman" w:eastAsia="Times New Roman" w:hAnsi="Times New Roman" w:cs="Times New Roman"/>
-          <w:b/>
-          <w:i/>
+          <w:lang w:eastAsia="en-US"/>
+        </w:rPr>
+        <w:t xml:space="preserve"> </w:t>
+      </w:r>
+      <w:r>
+        <w:rPr>
+          <w:rFonts w:ascii="Times New Roman" w:eastAsia="Times New Roman" w:hAnsi="Times New Roman" w:cs="Times New Roman"/>
           <w:sz w:val="28"/>
           <w:szCs w:val="28"/>
-        </w:rPr>
-        <w:t xml:space="preserve"> </w:t>
+          <w:lang w:eastAsia="en-US"/>
+        </w:rPr>
+        <w:t>Студент групи ШІ-</w:t>
       </w:r>
       <w:r>
         <w:rPr>
           <w:rFonts w:ascii="Times New Roman" w:eastAsia="Times New Roman" w:hAnsi="Times New Roman" w:cs="Times New Roman"/>
           <w:sz w:val="28"/>
           <w:szCs w:val="28"/>
-        </w:rPr>
-        <w:t>студент групи</w:t>
-      </w:r>
-      <w:r>
+          <w:lang w:eastAsia="en-US"/>
+        </w:rPr>
+        <w:t>13</w:t>
+      </w:r>
+    </w:p>
+    <w:p>
+      <w:pPr>
+        <w:spacing w:after="0" w:line="240" w:lineRule="auto"/>
+        <w:jc w:val="right"/>
         <w:rPr>
           <w:rFonts w:ascii="Times New Roman" w:eastAsia="Times New Roman" w:hAnsi="Times New Roman" w:cs="Times New Roman"/>
           <w:sz w:val="28"/>
           <w:szCs w:val="28"/>
-        </w:rPr>
-        <w:t xml:space="preserve"> ШІ-13</w:t>
-      </w:r>
-    </w:p>
-    <w:p>
-      <w:pPr>
-        <w:spacing w:line="240" w:lineRule="auto"/>
-        <w:jc w:val="right"/>
+          <w:lang w:eastAsia="en-US"/>
+        </w:rPr>
+      </w:pPr>
+      <w:r>
         <w:rPr>
           <w:rFonts w:ascii="Times New Roman" w:eastAsia="Times New Roman" w:hAnsi="Times New Roman" w:cs="Times New Roman"/>
           <w:sz w:val="28"/>
           <w:szCs w:val="28"/>
-        </w:rPr>
-      </w:pPr>
-      <w:r>
-        <w:rPr>
-          <w:rFonts w:ascii="Times New Roman" w:eastAsia="Times New Roman" w:hAnsi="Times New Roman" w:cs="Times New Roman"/>
-          <w:sz w:val="28"/>
-          <w:szCs w:val="28"/>
+          <w:lang w:eastAsia="en-US"/>
         </w:rPr>
         <w:t>Юнко Дмитро Богданович</w:t>
       </w:r>
     </w:p>
     <w:p>
       <w:pPr>
-        <w:rPr>
-          <w:rFonts w:ascii="Times New Roman" w:eastAsia="Times New Roman" w:hAnsi="Times New Roman" w:cs="Times New Roman"/>
-          <w:sz w:val="28"/>
-          <w:szCs w:val="28"/>
-        </w:rPr>
-      </w:pPr>
-      <w:r>
-        <w:br w:type="page"/>
-      </w:r>
+        <w:spacing w:after="0" w:line="240" w:lineRule="auto"/>
+        <w:jc w:val="center"/>
+        <w:rPr>
+          <w:rFonts w:ascii="Times New Roman" w:eastAsia="Times New Roman" w:hAnsi="Times New Roman" w:cs="Times New Roman"/>
+          <w:sz w:val="24"/>
+          <w:szCs w:val="24"/>
+          <w:lang w:eastAsia="en-US"/>
+        </w:rPr>
+      </w:pPr>
     </w:p>
     <w:p>
       <w:pPr>
@@ -393,13 +695,42 @@
           <w:color w:val="000000"/>
         </w:rPr>
       </w:pPr>
-      <w:r>
+    </w:p>
+    <w:p>
+      <w:pPr>
+        <w:pStyle w:val="Heading1"/>
         <w:rPr>
           <w:rFonts w:ascii="Times New Roman" w:eastAsia="Times New Roman" w:hAnsi="Times New Roman" w:cs="Times New Roman"/>
           <w:b/>
           <w:color w:val="000000"/>
         </w:rPr>
-        <w:lastRenderedPageBreak/>
+      </w:pPr>
+    </w:p>
+    <w:p>
+      <w:pPr>
+        <w:pStyle w:val="Heading1"/>
+        <w:rPr>
+          <w:rFonts w:ascii="Times New Roman" w:eastAsia="Times New Roman" w:hAnsi="Times New Roman" w:cs="Times New Roman"/>
+          <w:b/>
+          <w:color w:val="000000"/>
+        </w:rPr>
+      </w:pPr>
+    </w:p>
+    <w:p>
+      <w:pPr>
+        <w:pStyle w:val="Heading1"/>
+        <w:rPr>
+          <w:rFonts w:ascii="Times New Roman" w:eastAsia="Times New Roman" w:hAnsi="Times New Roman" w:cs="Times New Roman"/>
+          <w:b/>
+          <w:color w:val="000000"/>
+        </w:rPr>
+      </w:pPr>
+      <w:r>
+        <w:rPr>
+          <w:rFonts w:ascii="Times New Roman" w:eastAsia="Times New Roman" w:hAnsi="Times New Roman" w:cs="Times New Roman"/>
+          <w:b/>
+          <w:color w:val="000000"/>
+        </w:rPr>
         <w:t>Мета роботи:</w:t>
       </w:r>
     </w:p>
@@ -1012,6 +1343,7 @@
         <w:rPr>
           <w:noProof/>
         </w:rPr>
+        <w:lastRenderedPageBreak/>
         <w:drawing>
           <wp:inline distT="0" distB="0" distL="0" distR="0" wp14:anchorId="2AEE4847" wp14:editId="24090985">
             <wp:extent cx="5271992" cy="2732170"/>
@@ -1251,7 +1583,6 @@
         <w:rPr>
           <w:noProof/>
         </w:rPr>
-        <w:lastRenderedPageBreak/>
         <w:drawing>
           <wp:inline distT="0" distB="0" distL="0" distR="0" wp14:anchorId="1BD3EB74" wp14:editId="1CCFE852">
             <wp:extent cx="5721012" cy="647522"/>
@@ -1471,6 +1802,7 @@
           <w:noProof/>
           <w:color w:val="000000"/>
         </w:rPr>
+        <w:lastRenderedPageBreak/>
         <w:drawing>
           <wp:inline distT="0" distB="0" distL="0" distR="0" wp14:anchorId="52C8CD23" wp14:editId="359FA8EC">
             <wp:extent cx="3362325" cy="5248275"/>
@@ -12645,6 +12977,7 @@
   <w:style w:type="character" w:default="1" w:styleId="DefaultParagraphFont">
     <w:name w:val="Default Paragraph Font"/>
     <w:uiPriority w:val="1"/>
+    <w:semiHidden/>
     <w:unhideWhenUsed/>
   </w:style>
   <w:style w:type="table" w:default="1" w:styleId="TableNormal">

</xml_diff>